<commit_message>
dose(experiment1):revise layout style(experiment1):adjust file layout
</commit_message>
<xml_diff>
--- a/experiment/experiment1/实验报告1 杨晨2024070646.docx
+++ b/experiment/experiment1/实验报告1 杨晨2024070646.docx
@@ -412,7 +412,7 @@
     <w:p>
       <w:pPr>
         <w:spacing w:line="360" w:lineRule="auto"/>
-        <w:ind w:firstLineChars="300" w:firstLine="723"/>
+        <w:ind w:firstLineChars="300" w:firstLine="734"/>
         <w:rPr>
           <w:b/>
           <w:bCs/>
@@ -1629,7 +1629,6 @@
         <w:spacing w:line="360" w:lineRule="auto"/>
         <w:ind w:firstLineChars="300" w:firstLine="720"/>
         <w:rPr>
-          <w:rFonts w:hint="eastAsia"/>
           <w:b/>
           <w:bCs/>
         </w:rPr>
@@ -1693,7 +1692,7 @@
           <w:tab w:val="left" w:pos="312"/>
         </w:tabs>
         <w:spacing w:line="360" w:lineRule="auto"/>
-        <w:ind w:firstLineChars="500" w:firstLine="1205"/>
+        <w:ind w:firstLineChars="500" w:firstLine="1223"/>
       </w:pPr>
       <w:r>
         <w:rPr>
@@ -1867,7 +1866,7 @@
           <w:tab w:val="left" w:pos="312"/>
         </w:tabs>
         <w:spacing w:line="360" w:lineRule="auto"/>
-        <w:ind w:firstLineChars="500" w:firstLine="1205"/>
+        <w:ind w:firstLineChars="500" w:firstLine="1223"/>
       </w:pPr>
       <w:r>
         <w:rPr>
@@ -1939,7 +1938,7 @@
           <w:tab w:val="left" w:pos="312"/>
         </w:tabs>
         <w:spacing w:line="360" w:lineRule="auto"/>
-        <w:ind w:firstLineChars="500" w:firstLine="1205"/>
+        <w:ind w:firstLineChars="500" w:firstLine="1223"/>
         <w:rPr>
           <w:b/>
           <w:bCs/>
@@ -1968,7 +1967,7 @@
           <w:tab w:val="left" w:pos="312"/>
         </w:tabs>
         <w:spacing w:line="360" w:lineRule="auto"/>
-        <w:ind w:firstLineChars="500" w:firstLine="1205"/>
+        <w:ind w:firstLineChars="500" w:firstLine="1223"/>
         <w:rPr>
           <w:b/>
           <w:bCs/>
@@ -2053,18 +2052,19 @@
           <w:tab w:val="left" w:pos="312"/>
         </w:tabs>
         <w:spacing w:line="360" w:lineRule="auto"/>
-        <w:ind w:firstLineChars="500" w:firstLine="1205"/>
-        <w:rPr>
-          <w:b/>
-          <w:bCs/>
-        </w:rPr>
-      </w:pPr>
-      <w:r>
-        <w:rPr>
-          <w:rFonts w:hint="eastAsia"/>
-          <w:b/>
-          <w:bCs/>
-        </w:rPr>
+        <w:ind w:firstLineChars="500" w:firstLine="1223"/>
+        <w:rPr>
+          <w:b/>
+          <w:bCs/>
+        </w:rPr>
+      </w:pPr>
+      <w:r>
+        <w:rPr>
+          <w:rFonts w:hint="eastAsia"/>
+          <w:b/>
+          <w:bCs/>
+        </w:rPr>
+        <w:lastRenderedPageBreak/>
         <w:t xml:space="preserve">系数 指数：-2 </w:t>
       </w:r>
       <w:r>
@@ -2096,19 +2096,18 @@
           <w:tab w:val="left" w:pos="312"/>
         </w:tabs>
         <w:spacing w:line="360" w:lineRule="auto"/>
-        <w:ind w:firstLineChars="500" w:firstLine="1205"/>
-        <w:rPr>
-          <w:b/>
-          <w:bCs/>
-        </w:rPr>
-      </w:pPr>
-      <w:r>
-        <w:rPr>
-          <w:rFonts w:hint="eastAsia"/>
-          <w:b/>
-          <w:bCs/>
-        </w:rPr>
-        <w:lastRenderedPageBreak/>
+        <w:ind w:firstLineChars="500" w:firstLine="1223"/>
+        <w:rPr>
+          <w:b/>
+          <w:bCs/>
+        </w:rPr>
+      </w:pPr>
+      <w:r>
+        <w:rPr>
+          <w:rFonts w:hint="eastAsia"/>
+          <w:b/>
+          <w:bCs/>
+        </w:rPr>
         <w:t>x</w:t>
       </w:r>
       <w:r>
@@ -2182,7 +2181,7 @@
           <w:tab w:val="left" w:pos="312"/>
         </w:tabs>
         <w:spacing w:line="360" w:lineRule="auto"/>
-        <w:ind w:firstLineChars="500" w:firstLine="1205"/>
+        <w:ind w:firstLineChars="500" w:firstLine="1223"/>
         <w:rPr>
           <w:b/>
           <w:bCs/>
@@ -2203,9 +2202,8 @@
           <w:tab w:val="left" w:pos="312"/>
         </w:tabs>
         <w:spacing w:line="360" w:lineRule="auto"/>
-        <w:ind w:firstLineChars="500" w:firstLine="1205"/>
-        <w:rPr>
-          <w:rFonts w:hint="eastAsia"/>
+        <w:ind w:firstLineChars="500" w:firstLine="1223"/>
+        <w:rPr>
           <w:b/>
           <w:bCs/>
         </w:rPr>
@@ -2417,9 +2415,6 @@
       <w:pPr>
         <w:spacing w:line="360" w:lineRule="auto"/>
         <w:ind w:leftChars="200" w:left="720" w:hangingChars="100" w:hanging="240"/>
-        <w:rPr>
-          <w:rFonts w:hint="eastAsia"/>
-        </w:rPr>
       </w:pPr>
       <w:r>
         <w:rPr>
@@ -2558,42 +2553,57 @@
           <w:szCs w:val="21"/>
           <w:lang w:val="zh-CN"/>
         </w:rPr>
-        <w:t>中，“</w:t>
-      </w:r>
-      <w:r>
-        <w:rPr>
-          <w:rFonts w:hint="eastAsia"/>
-          <w:b/>
-          <w:bCs/>
+        <w:t>中</w:t>
+      </w:r>
+      <w:r>
+        <w:rPr>
+          <w:rFonts w:hint="eastAsia"/>
+          <w:szCs w:val="21"/>
+        </w:rPr>
+        <w:t>有布尔值</w:t>
+      </w:r>
+      <w:r>
+        <w:rPr>
+          <w:rFonts w:hint="eastAsia"/>
           <w:szCs w:val="21"/>
           <w:lang w:val="zh-CN"/>
         </w:rPr>
-        <w:t>TRUE</w:t>
-      </w:r>
-      <w:r>
-        <w:rPr>
-          <w:rFonts w:hint="eastAsia"/>
+        <w:t>，“</w:t>
+      </w:r>
+      <w:r>
+        <w:rPr>
+          <w:rFonts w:hint="eastAsia"/>
+          <w:b/>
+          <w:bCs/>
           <w:szCs w:val="21"/>
           <w:lang w:val="zh-CN"/>
         </w:rPr>
-        <w:t>”和“</w:t>
-      </w:r>
-      <w:r>
-        <w:rPr>
-          <w:rFonts w:hint="eastAsia"/>
-          <w:b/>
-          <w:bCs/>
+        <w:t>TRUE</w:t>
+      </w:r>
+      <w:r>
+        <w:rPr>
+          <w:rFonts w:hint="eastAsia"/>
           <w:szCs w:val="21"/>
           <w:lang w:val="zh-CN"/>
         </w:rPr>
-        <w:t>FALSE</w:t>
-      </w:r>
-      <w:r>
-        <w:rPr>
-          <w:rFonts w:hint="eastAsia"/>
+        <w:t>”和“</w:t>
+      </w:r>
+      <w:r>
+        <w:rPr>
+          <w:rFonts w:hint="eastAsia"/>
+          <w:b/>
+          <w:bCs/>
           <w:szCs w:val="21"/>
           <w:lang w:val="zh-CN"/>
         </w:rPr>
+        <w:t>FALSE</w:t>
+      </w:r>
+      <w:r>
+        <w:rPr>
+          <w:rFonts w:hint="eastAsia"/>
+          <w:szCs w:val="21"/>
+          <w:lang w:val="zh-CN"/>
+        </w:rPr>
         <w:t>”</w:t>
       </w:r>
       <w:r>
@@ -2660,9 +2670,6 @@
       <w:pPr>
         <w:spacing w:line="360" w:lineRule="auto"/>
         <w:ind w:leftChars="300" w:left="720"/>
-        <w:rPr>
-          <w:rFonts w:hint="eastAsia"/>
-        </w:rPr>
       </w:pPr>
       <w:r>
         <w:rPr>
@@ -2709,7 +2716,19 @@
         <w:t>如（a</w:t>
       </w:r>
       <w:r>
-        <w:t>_1,a_2,…,</w:t>
+        <w:t>_</w:t>
+      </w:r>
+      <w:r>
+        <w:t>0</w:t>
+      </w:r>
+      <w:r>
+        <w:t>,a_</w:t>
+      </w:r>
+      <w:r>
+        <w:t>1</w:t>
+      </w:r>
+      <w:r>
+        <w:t>,…,</w:t>
       </w:r>
       <w:proofErr w:type="spellStart"/>
       <w:r>
@@ -3348,19 +3367,7 @@
           <w:rFonts w:hint="eastAsia"/>
         </w:rPr>
         <w:lastRenderedPageBreak/>
-        <w:t>step 1</w:t>
-      </w:r>
-      <w:r>
-        <w:rPr>
-          <w:rFonts w:hint="eastAsia"/>
-        </w:rPr>
-        <w:t>：</w:t>
-      </w:r>
-      <w:r>
-        <w:rPr>
-          <w:rFonts w:hint="eastAsia"/>
-        </w:rPr>
-        <w:t>输入数组</w:t>
+        <w:t>step 1：输入数组</w:t>
       </w:r>
       <w:proofErr w:type="spellStart"/>
       <w:r>
@@ -3442,13 +3449,7 @@
         <w:rPr>
           <w:rFonts w:hint="eastAsia"/>
         </w:rPr>
-        <w:t>step 2</w:t>
-      </w:r>
-      <w:r>
-        <w:rPr>
-          <w:rFonts w:hint="eastAsia"/>
-        </w:rPr>
-        <w:t>：</w:t>
+        <w:t>step 2：</w:t>
       </w:r>
       <w:r>
         <w:rPr>
@@ -3505,19 +3506,7 @@
         <w:rPr>
           <w:rFonts w:hint="eastAsia"/>
         </w:rPr>
-        <w:t xml:space="preserve">step </w:t>
-      </w:r>
-      <w:r>
-        <w:rPr>
-          <w:rFonts w:hint="eastAsia"/>
-        </w:rPr>
-        <w:t>3：</w:t>
-      </w:r>
-      <w:r>
-        <w:rPr>
-          <w:rFonts w:hint="eastAsia"/>
-        </w:rPr>
-        <w:t>调用函数</w:t>
+        <w:t>step 3：调用函数</w:t>
       </w:r>
       <w:proofErr w:type="spellStart"/>
       <w:r>
@@ -3713,19 +3702,7 @@
         <w:rPr>
           <w:rFonts w:hint="eastAsia"/>
         </w:rPr>
-        <w:t>，</w:t>
-      </w:r>
-      <w:r>
-        <w:rPr>
-          <w:rFonts w:hint="eastAsia"/>
-        </w:rPr>
-        <w:t>然后</w:t>
-      </w:r>
-      <w:r>
-        <w:rPr>
-          <w:rFonts w:hint="eastAsia"/>
-        </w:rPr>
-        <w:t>输入次数exp和系数</w:t>
+        <w:t>，然后输入次数exp和系数</w:t>
       </w:r>
       <w:proofErr w:type="spellStart"/>
       <w:r>
@@ -3739,31 +3716,7 @@
         <w:rPr>
           <w:rFonts w:hint="eastAsia"/>
         </w:rPr>
-        <w:t>，检查是否为合法输入，</w:t>
-      </w:r>
-      <w:r>
-        <w:rPr>
-          <w:rFonts w:hint="eastAsia"/>
-        </w:rPr>
-        <w:t>不合法</w:t>
-      </w:r>
-      <w:r>
-        <w:rPr>
-          <w:rFonts w:hint="eastAsia"/>
-        </w:rPr>
-        <w:t>则</w:t>
-      </w:r>
-      <w:r>
-        <w:rPr>
-          <w:rFonts w:hint="eastAsia"/>
-        </w:rPr>
-        <w:t>抛出错误</w:t>
-      </w:r>
-      <w:r>
-        <w:rPr>
-          <w:rFonts w:hint="eastAsia"/>
-        </w:rPr>
-        <w:t>，将</w:t>
+        <w:t>，检查是否为合法输入，不合法则抛出错误，将</w:t>
       </w:r>
       <w:proofErr w:type="spellStart"/>
       <w:r>
@@ -3774,13 +3727,7 @@
         <w:rPr>
           <w:rFonts w:hint="eastAsia"/>
         </w:rPr>
-        <w:t>赋值给第exp个元素，约定exp为-1时为退出条件</w:t>
-      </w:r>
-      <w:r>
-        <w:rPr>
-          <w:rFonts w:hint="eastAsia"/>
-        </w:rPr>
-        <w:t>，</w:t>
+        <w:t>赋值给第exp个元素，约定exp为-1时为退出条件，</w:t>
       </w:r>
     </w:p>
     <w:p>
@@ -3815,13 +3762,7 @@
         <w:rPr>
           <w:rFonts w:hint="eastAsia"/>
         </w:rPr>
-        <w:t>，对</w:t>
-      </w:r>
-      <w:r>
-        <w:rPr>
-          <w:rFonts w:hint="eastAsia"/>
-        </w:rPr>
-        <w:t>多项式进行求解</w:t>
+        <w:t>，对多项式进行求解</w:t>
       </w:r>
     </w:p>
     <w:p>
@@ -3833,28 +3774,13 @@
         <w:rPr>
           <w:rFonts w:hint="eastAsia"/>
         </w:rPr>
-        <w:t>step 4:</w:t>
-      </w:r>
-      <w:r>
-        <w:rPr>
-          <w:rFonts w:hint="eastAsia"/>
-        </w:rPr>
-        <w:t>输出结果</w:t>
-      </w:r>
-      <w:r>
-        <w:rPr>
-          <w:rFonts w:hint="eastAsia"/>
-        </w:rPr>
-        <w:t>。</w:t>
+        <w:t>step 4:输出结果。</w:t>
       </w:r>
     </w:p>
     <w:p>
       <w:pPr>
         <w:spacing w:line="360" w:lineRule="auto"/>
         <w:ind w:firstLineChars="200" w:firstLine="480"/>
-        <w:rPr>
-          <w:rFonts w:hint="eastAsia"/>
-        </w:rPr>
       </w:pPr>
     </w:p>
     <w:p>
@@ -3963,7 +3889,7 @@
         <w:shd w:val="clear" w:color="auto" w:fill="1F1F1F"/>
         <w:spacing w:line="300" w:lineRule="atLeast"/>
         <w:rPr>
-          <w:rFonts w:ascii="Menlo" w:hAnsi="Menlo" w:cs="Menlo" w:hint="eastAsia"/>
+          <w:rFonts w:ascii="Menlo" w:hAnsi="Menlo" w:cs="Menlo"/>
           <w:color w:val="CCCCCC"/>
           <w:sz w:val="20"/>
           <w:szCs w:val="20"/>
@@ -8189,7 +8115,7 @@
         <w:shd w:val="clear" w:color="auto" w:fill="1F1F1F"/>
         <w:spacing w:line="300" w:lineRule="atLeast"/>
         <w:rPr>
-          <w:rFonts w:ascii="Menlo" w:hAnsi="Menlo" w:cs="Menlo"/>
+          <w:rFonts w:ascii="Menlo" w:hAnsi="Menlo" w:cs="Menlo" w:hint="eastAsia"/>
           <w:color w:val="CCCCCC"/>
           <w:sz w:val="20"/>
           <w:szCs w:val="20"/>
@@ -12727,7 +12653,6 @@
         <w:spacing w:line="360" w:lineRule="auto"/>
         <w:ind w:firstLineChars="200" w:firstLine="360"/>
         <w:rPr>
-          <w:rFonts w:hint="eastAsia"/>
           <w:sz w:val="18"/>
           <w:szCs w:val="18"/>
         </w:rPr>
@@ -16866,6 +16791,9 @@
         <w:ind w:leftChars="200" w:left="720" w:hangingChars="100" w:hanging="240"/>
       </w:pPr>
       <w:r>
+        <w:rPr>
+          <w:noProof/>
+        </w:rPr>
         <w:drawing>
           <wp:inline distT="0" distB="0" distL="0" distR="0" wp14:anchorId="5D4248D1" wp14:editId="52F05A5C">
             <wp:extent cx="4927600" cy="952500"/>
@@ -16909,6 +16837,9 @@
         <w:ind w:leftChars="200" w:left="720" w:hangingChars="100" w:hanging="240"/>
       </w:pPr>
       <w:r>
+        <w:rPr>
+          <w:noProof/>
+        </w:rPr>
         <w:drawing>
           <wp:inline distT="0" distB="0" distL="0" distR="0" wp14:anchorId="04611FBE" wp14:editId="1D0B62FD">
             <wp:extent cx="5029200" cy="1028700"/>
@@ -16952,6 +16883,9 @@
         <w:ind w:leftChars="200" w:left="720" w:hangingChars="100" w:hanging="240"/>
       </w:pPr>
       <w:r>
+        <w:rPr>
+          <w:noProof/>
+        </w:rPr>
         <w:drawing>
           <wp:inline distT="0" distB="0" distL="0" distR="0" wp14:anchorId="374918D1" wp14:editId="0A49EA4A">
             <wp:extent cx="5080000" cy="787400"/>
@@ -16995,6 +16929,9 @@
         <w:ind w:leftChars="200" w:left="720" w:hangingChars="100" w:hanging="240"/>
       </w:pPr>
       <w:r>
+        <w:rPr>
+          <w:noProof/>
+        </w:rPr>
         <w:drawing>
           <wp:inline distT="0" distB="0" distL="0" distR="0" wp14:anchorId="1BF82AE2" wp14:editId="1A91D4DB">
             <wp:extent cx="4851400" cy="863600"/>
@@ -17044,19 +16981,7 @@
         <w:rPr>
           <w:rFonts w:hint="eastAsia"/>
         </w:rPr>
-        <w:t>以下是问题</w:t>
-      </w:r>
-      <w:r>
-        <w:rPr>
-          <w:rFonts w:hint="eastAsia"/>
-        </w:rPr>
-        <w:t>二</w:t>
-      </w:r>
-      <w:r>
-        <w:rPr>
-          <w:rFonts w:hint="eastAsia"/>
-        </w:rPr>
-        <w:t>根据</w:t>
+        <w:t>以下是问题二根据</w:t>
       </w:r>
       <w:r>
         <w:rPr>
@@ -17082,6 +17007,9 @@
         <w:ind w:leftChars="200" w:left="720" w:hangingChars="100" w:hanging="240"/>
       </w:pPr>
       <w:r>
+        <w:rPr>
+          <w:noProof/>
+        </w:rPr>
         <w:drawing>
           <wp:inline distT="0" distB="0" distL="0" distR="0" wp14:anchorId="2E196E28" wp14:editId="20A3D15F">
             <wp:extent cx="5130800" cy="1041400"/>
@@ -17125,6 +17053,9 @@
         <w:ind w:leftChars="200" w:left="720" w:hangingChars="100" w:hanging="240"/>
       </w:pPr>
       <w:r>
+        <w:rPr>
+          <w:noProof/>
+        </w:rPr>
         <w:drawing>
           <wp:inline distT="0" distB="0" distL="0" distR="0" wp14:anchorId="1E3E4D68" wp14:editId="572C4793">
             <wp:extent cx="5194300" cy="889000"/>
@@ -17168,6 +17099,9 @@
         <w:ind w:leftChars="200" w:left="720" w:hangingChars="100" w:hanging="240"/>
       </w:pPr>
       <w:r>
+        <w:rPr>
+          <w:noProof/>
+        </w:rPr>
         <w:drawing>
           <wp:inline distT="0" distB="0" distL="0" distR="0" wp14:anchorId="09AB1F5C" wp14:editId="04DEC0A7">
             <wp:extent cx="4927600" cy="736600"/>
@@ -17209,11 +17143,11 @@
       <w:pPr>
         <w:spacing w:line="360" w:lineRule="auto"/>
         <w:ind w:leftChars="200" w:left="720" w:hangingChars="100" w:hanging="240"/>
-        <w:rPr>
-          <w:rFonts w:hint="eastAsia"/>
-        </w:rPr>
-      </w:pPr>
-      <w:r>
+      </w:pPr>
+      <w:r>
+        <w:rPr>
+          <w:noProof/>
+        </w:rPr>
         <w:lastRenderedPageBreak/>
         <w:drawing>
           <wp:inline distT="0" distB="0" distL="0" distR="0" wp14:anchorId="6D5F56E3" wp14:editId="7D952D29">
@@ -17255,7 +17189,7 @@
     <w:p>
       <w:pPr>
         <w:spacing w:line="360" w:lineRule="auto"/>
-        <w:ind w:leftChars="200" w:left="721" w:hangingChars="100" w:hanging="241"/>
+        <w:ind w:leftChars="200" w:left="725" w:hangingChars="100" w:hanging="245"/>
       </w:pPr>
       <w:r>
         <w:rPr>
@@ -17304,16 +17238,17 @@
     </w:p>
     <w:p>
       <w:pPr>
-        <w:ind w:firstLineChars="100" w:firstLine="241"/>
-        <w:rPr>
-          <w:b/>
-          <w:bCs/>
-        </w:rPr>
-      </w:pPr>
-      <w:r>
-        <w:rPr>
-          <w:b/>
-          <w:bCs/>
+        <w:ind w:firstLineChars="100" w:firstLine="245"/>
+        <w:rPr>
+          <w:b/>
+          <w:bCs/>
+        </w:rPr>
+      </w:pPr>
+      <w:r>
+        <w:rPr>
+          <w:b/>
+          <w:bCs/>
+          <w:noProof/>
         </w:rPr>
         <w:drawing>
           <wp:inline distT="0" distB="0" distL="0" distR="0" wp14:anchorId="0BE065B5" wp14:editId="216C154C">
@@ -17354,16 +17289,17 @@
     </w:p>
     <w:p>
       <w:pPr>
-        <w:ind w:firstLineChars="100" w:firstLine="241"/>
-        <w:rPr>
-          <w:b/>
-          <w:bCs/>
-        </w:rPr>
-      </w:pPr>
-      <w:r>
-        <w:rPr>
-          <w:b/>
-          <w:bCs/>
+        <w:ind w:firstLineChars="100" w:firstLine="245"/>
+        <w:rPr>
+          <w:b/>
+          <w:bCs/>
+        </w:rPr>
+      </w:pPr>
+      <w:r>
+        <w:rPr>
+          <w:b/>
+          <w:bCs/>
+          <w:noProof/>
         </w:rPr>
         <w:drawing>
           <wp:inline distT="0" distB="0" distL="0" distR="0" wp14:anchorId="2FA62886" wp14:editId="04A5C921">
@@ -17404,16 +17340,17 @@
     </w:p>
     <w:p>
       <w:pPr>
-        <w:ind w:firstLineChars="100" w:firstLine="241"/>
-        <w:rPr>
-          <w:b/>
-          <w:bCs/>
-        </w:rPr>
-      </w:pPr>
-      <w:r>
-        <w:rPr>
-          <w:b/>
-          <w:bCs/>
+        <w:ind w:firstLineChars="100" w:firstLine="245"/>
+        <w:rPr>
+          <w:b/>
+          <w:bCs/>
+        </w:rPr>
+      </w:pPr>
+      <w:r>
+        <w:rPr>
+          <w:b/>
+          <w:bCs/>
+          <w:noProof/>
         </w:rPr>
         <w:drawing>
           <wp:inline distT="0" distB="0" distL="0" distR="0" wp14:anchorId="32E79903" wp14:editId="19855577">
@@ -17454,17 +17391,17 @@
     </w:p>
     <w:p>
       <w:pPr>
-        <w:ind w:firstLineChars="100" w:firstLine="241"/>
-        <w:rPr>
-          <w:rFonts w:hint="eastAsia"/>
-          <w:b/>
-          <w:bCs/>
-        </w:rPr>
-      </w:pPr>
-      <w:r>
-        <w:rPr>
-          <w:b/>
-          <w:bCs/>
+        <w:ind w:firstLineChars="100" w:firstLine="245"/>
+        <w:rPr>
+          <w:b/>
+          <w:bCs/>
+        </w:rPr>
+      </w:pPr>
+      <w:r>
+        <w:rPr>
+          <w:b/>
+          <w:bCs/>
+          <w:noProof/>
         </w:rPr>
         <w:drawing>
           <wp:inline distT="0" distB="0" distL="0" distR="0" wp14:anchorId="5A2E3FD5" wp14:editId="58B9EC58">
@@ -17525,7 +17462,7 @@
     <w:p>
       <w:pPr>
         <w:spacing w:line="360" w:lineRule="auto"/>
-        <w:ind w:leftChars="100" w:left="481" w:hangingChars="100" w:hanging="241"/>
+        <w:ind w:leftChars="100" w:left="485" w:hangingChars="100" w:hanging="245"/>
         <w:rPr>
           <w:b/>
           <w:bCs/>
@@ -17587,9 +17524,6 @@
       <w:pPr>
         <w:spacing w:line="360" w:lineRule="auto"/>
         <w:ind w:leftChars="200" w:left="480" w:firstLineChars="100" w:firstLine="240"/>
-        <w:rPr>
-          <w:rFonts w:hint="eastAsia"/>
-        </w:rPr>
       </w:pPr>
       <w:r>
         <w:rPr>
@@ -17667,9 +17601,6 @@
       <w:pPr>
         <w:spacing w:line="360" w:lineRule="auto"/>
         <w:ind w:leftChars="200" w:left="480" w:firstLineChars="100" w:firstLine="240"/>
-        <w:rPr>
-          <w:rFonts w:hint="eastAsia"/>
-        </w:rPr>
       </w:pPr>
       <w:r>
         <w:rPr>
@@ -17771,7 +17702,7 @@
     <w:p>
       <w:pPr>
         <w:spacing w:line="360" w:lineRule="auto"/>
-        <w:ind w:firstLineChars="100" w:firstLine="241"/>
+        <w:ind w:firstLineChars="100" w:firstLine="245"/>
       </w:pPr>
       <w:r>
         <w:rPr>
@@ -17799,7 +17730,7 @@
     <w:p>
       <w:pPr>
         <w:spacing w:line="360" w:lineRule="auto"/>
-        <w:ind w:firstLineChars="200" w:firstLine="482"/>
+        <w:ind w:firstLineChars="200" w:firstLine="489"/>
         <w:rPr>
           <w:b/>
           <w:bCs/>
@@ -17931,15 +17862,22 @@
         <w:t>n</w:t>
       </w:r>
       <w:r>
-        <w:t>是数组的元素数量。因为需要遍历整个数组一次，以找到最大值和最小值。</w:t>
+        <w:t>是数组的元素</w:t>
+      </w:r>
+      <w:bookmarkStart w:id="9" w:name="OLE_LINK12"/>
+      <w:r>
+        <w:t>数量。因为需要遍历整个数组一次，以找到最大值和最小值</w:t>
+      </w:r>
+      <w:bookmarkEnd w:id="9"/>
+      <w:r>
+        <w:t>。</w:t>
       </w:r>
     </w:p>
     <w:p>
       <w:pPr>
         <w:spacing w:line="360" w:lineRule="auto"/>
-        <w:ind w:firstLineChars="200" w:firstLine="482"/>
-        <w:rPr>
-          <w:rFonts w:hint="eastAsia"/>
+        <w:ind w:firstLineChars="200" w:firstLine="489"/>
+        <w:rPr>
           <w:b/>
           <w:bCs/>
         </w:rPr>
@@ -18225,7 +18163,7 @@
     <w:p>
       <w:pPr>
         <w:spacing w:line="360" w:lineRule="auto"/>
-        <w:ind w:firstLineChars="200" w:firstLine="482"/>
+        <w:ind w:firstLineChars="200" w:firstLine="489"/>
         <w:rPr>
           <w:b/>
           <w:bCs/>
@@ -18267,7 +18205,7 @@
     <w:p>
       <w:pPr>
         <w:spacing w:line="360" w:lineRule="auto"/>
-        <w:ind w:firstLineChars="200" w:firstLine="482"/>
+        <w:ind w:firstLineChars="200" w:firstLine="489"/>
         <w:rPr>
           <w:b/>
           <w:bCs/>
@@ -18285,9 +18223,8 @@
     <w:p>
       <w:pPr>
         <w:spacing w:line="360" w:lineRule="auto"/>
-        <w:ind w:firstLineChars="200" w:firstLine="482"/>
-        <w:rPr>
-          <w:rFonts w:hint="eastAsia"/>
+        <w:ind w:firstLineChars="200" w:firstLine="489"/>
+        <w:rPr>
           <w:b/>
           <w:bCs/>
         </w:rPr>
@@ -18326,7 +18263,7 @@
     <w:p>
       <w:pPr>
         <w:spacing w:line="360" w:lineRule="auto"/>
-        <w:ind w:firstLineChars="100" w:firstLine="241"/>
+        <w:ind w:firstLineChars="100" w:firstLine="245"/>
       </w:pPr>
       <w:r>
         <w:rPr>
@@ -18354,9 +18291,9 @@
     <w:p>
       <w:pPr>
         <w:spacing w:line="360" w:lineRule="auto"/>
-        <w:ind w:firstLineChars="200" w:firstLine="482"/>
-      </w:pPr>
-      <w:bookmarkStart w:id="9" w:name="OLE_LINK11"/>
+        <w:ind w:firstLineChars="200" w:firstLine="489"/>
+      </w:pPr>
+      <w:bookmarkStart w:id="10" w:name="OLE_LINK11"/>
       <w:r>
         <w:rPr>
           <w:rFonts w:hint="eastAsia"/>
@@ -18382,11 +18319,11 @@
         <w:t>和2</w:t>
       </w:r>
     </w:p>
-    <w:bookmarkEnd w:id="9"/>
+    <w:bookmarkEnd w:id="10"/>
     <w:p>
       <w:pPr>
         <w:spacing w:line="360" w:lineRule="auto"/>
-        <w:ind w:firstLineChars="200" w:firstLine="482"/>
+        <w:ind w:firstLineChars="200" w:firstLine="489"/>
         <w:rPr>
           <w:b/>
           <w:bCs/>
@@ -18406,8 +18343,8 @@
         <w:spacing w:line="360" w:lineRule="auto"/>
         <w:ind w:leftChars="300" w:left="720"/>
       </w:pPr>
-      <w:bookmarkStart w:id="10" w:name="OLE_LINK9"/>
-      <w:bookmarkStart w:id="11" w:name="OLE_LINK10"/>
+      <w:bookmarkStart w:id="11" w:name="OLE_LINK9"/>
+      <w:bookmarkStart w:id="12" w:name="OLE_LINK10"/>
       <w:r>
         <w:rPr>
           <w:rFonts w:hint="eastAsia"/>
@@ -18441,7 +18378,7 @@
         </w:rPr>
         <w:t>arr</w:t>
       </w:r>
-      <w:bookmarkEnd w:id="10"/>
+      <w:bookmarkEnd w:id="11"/>
       <w:proofErr w:type="spellEnd"/>
       <w:r>
         <w:t>。因此，这部分的空间复杂度为</w:t>
@@ -18456,12 +18393,12 @@
       <w:r>
         <w:t>，因为它直接与输入的数组大小成正比。</w:t>
       </w:r>
-      <w:bookmarkEnd w:id="11"/>
+      <w:bookmarkEnd w:id="12"/>
     </w:p>
     <w:p>
       <w:pPr>
         <w:spacing w:line="360" w:lineRule="auto"/>
-        <w:ind w:firstLineChars="200" w:firstLine="482"/>
+        <w:ind w:firstLineChars="200" w:firstLine="489"/>
         <w:rPr>
           <w:b/>
           <w:bCs/>
@@ -18495,7 +18432,7 @@
     <w:p>
       <w:pPr>
         <w:spacing w:line="360" w:lineRule="auto"/>
-        <w:ind w:firstLineChars="200" w:firstLine="482"/>
+        <w:ind w:firstLineChars="200" w:firstLine="489"/>
       </w:pPr>
       <w:r>
         <w:rPr>
@@ -18524,9 +18461,6 @@
       <w:pPr>
         <w:spacing w:line="360" w:lineRule="auto"/>
         <w:ind w:firstLineChars="200" w:firstLine="480"/>
-        <w:rPr>
-          <w:rFonts w:hint="eastAsia"/>
-        </w:rPr>
       </w:pPr>
       <w:r>
         <w:rPr>

</xml_diff>